<commit_message>
Stand 13. Juli after defense
</commit_message>
<xml_diff>
--- a/Dokumente/Notizen.docx
+++ b/Dokumente/Notizen.docx
@@ -1796,13 +1796,7 @@
             <w:rPr>
               <w:rFonts w:ascii="Cambria Math" w:hAnsi="Cambria Math"/>
             </w:rPr>
-            <m:t>ϑ=</m:t>
-          </m:r>
-          <m:r>
-            <w:rPr>
-              <w:rFonts w:ascii="Cambria Math" w:hAnsi="Cambria Math"/>
-            </w:rPr>
-            <m:t xml:space="preserve">∆c* </m:t>
+            <m:t xml:space="preserve">ϑ=∆c* </m:t>
           </m:r>
           <m:sSub>
             <m:sSubPr>
@@ -2705,6 +2699,155 @@
           <w:rFonts w:eastAsiaTheme="minorEastAsia"/>
         </w:rPr>
         <w:t>Threshold value nicht über Prozent, sondern über Varianz etc.</w:t>
+      </w:r>
+    </w:p>
+    <w:p>
+      <w:pPr>
+        <w:pStyle w:val="Listenabsatz"/>
+        <w:numPr>
+          <w:ilvl w:val="0"/>
+          <w:numId w:val="4"/>
+        </w:numPr>
+        <w:rPr>
+          <w:rFonts w:eastAsiaTheme="minorEastAsia"/>
+        </w:rPr>
+      </w:pPr>
+      <w:r>
+        <w:rPr>
+          <w:rFonts w:eastAsiaTheme="minorEastAsia"/>
+        </w:rPr>
+        <w:t>Anfangssortierung nach Distanz beachtet keine Unity, das mit einbauen</w:t>
+      </w:r>
+    </w:p>
+    <w:p>
+      <w:pPr>
+        <w:rPr>
+          <w:rFonts w:eastAsiaTheme="minorEastAsia"/>
+        </w:rPr>
+      </w:pPr>
+    </w:p>
+    <w:p>
+      <w:pPr>
+        <w:rPr>
+          <w:rFonts w:eastAsiaTheme="minorEastAsia"/>
+        </w:rPr>
+      </w:pPr>
+      <w:r>
+        <w:rPr>
+          <w:rFonts w:eastAsiaTheme="minorEastAsia"/>
+        </w:rPr>
+        <w:t>Whitespot:</w:t>
+      </w:r>
+    </w:p>
+    <w:p>
+      <w:pPr>
+        <w:ind w:firstLine="708"/>
+        <w:rPr>
+          <w:rFonts w:eastAsiaTheme="minorEastAsia"/>
+        </w:rPr>
+      </w:pPr>
+      <w:r>
+        <w:rPr>
+          <w:rFonts w:eastAsiaTheme="minorEastAsia"/>
+        </w:rPr>
+        <w:t>Erkenntnisse</w:t>
+      </w:r>
+      <w:r>
+        <w:rPr>
+          <w:rFonts w:eastAsiaTheme="minorEastAsia"/>
+        </w:rPr>
+        <w:t>:</w:t>
+      </w:r>
+    </w:p>
+    <w:p>
+      <w:pPr>
+        <w:pStyle w:val="Listenabsatz"/>
+        <w:numPr>
+          <w:ilvl w:val="0"/>
+          <w:numId w:val="4"/>
+        </w:numPr>
+        <w:rPr>
+          <w:rFonts w:eastAsiaTheme="minorEastAsia"/>
+        </w:rPr>
+      </w:pPr>
+      <w:r>
+        <w:rPr>
+          <w:rFonts w:eastAsiaTheme="minorEastAsia"/>
+        </w:rPr>
+        <w:t>Umsortierung für Threshold am Ende ohne Beachtung Homepoly für neue Standorte, da die noch wandern können</w:t>
+      </w:r>
+    </w:p>
+    <w:p>
+      <w:pPr>
+        <w:pStyle w:val="Listenabsatz"/>
+        <w:numPr>
+          <w:ilvl w:val="0"/>
+          <w:numId w:val="4"/>
+        </w:numPr>
+        <w:rPr>
+          <w:rFonts w:eastAsiaTheme="minorEastAsia"/>
+        </w:rPr>
+      </w:pPr>
+      <w:r>
+        <w:rPr>
+          <w:rFonts w:eastAsiaTheme="minorEastAsia"/>
+        </w:rPr>
+        <w:t>Nachdem ersten Standorte erzeugt worden sind, Sortierung nochmal löschen und neu nach Distanzen aufteilen, danach umsortieren, da sonst Nasen und unkompakte Gebiete entstehen</w:t>
+      </w:r>
+    </w:p>
+    <w:p>
+      <w:pPr>
+        <w:rPr>
+          <w:rFonts w:eastAsiaTheme="minorEastAsia"/>
+        </w:rPr>
+      </w:pPr>
+      <w:r>
+        <w:rPr>
+          <w:noProof/>
+          <w:lang w:eastAsia="de-DE"/>
+        </w:rPr>
+        <w:lastRenderedPageBreak/>
+        <w:drawing>
+          <wp:inline distT="0" distB="0" distL="0" distR="0" wp14:anchorId="18DA9F19" wp14:editId="41C6970B">
+            <wp:extent cx="4319309" cy="3343275"/>
+            <wp:effectExtent l="0" t="0" r="5080" b="0"/>
+            <wp:docPr id="10" name="Grafik 10"/>
+            <wp:cNvGraphicFramePr>
+              <a:graphicFrameLocks xmlns:a="http://schemas.openxmlformats.org/drawingml/2006/main" noChangeAspect="1"/>
+            </wp:cNvGraphicFramePr>
+            <a:graphic xmlns:a="http://schemas.openxmlformats.org/drawingml/2006/main">
+              <a:graphicData uri="http://schemas.openxmlformats.org/drawingml/2006/picture">
+                <pic:pic xmlns:pic="http://schemas.openxmlformats.org/drawingml/2006/picture">
+                  <pic:nvPicPr>
+                    <pic:cNvPr id="1" name=""/>
+                    <pic:cNvPicPr/>
+                  </pic:nvPicPr>
+                  <pic:blipFill>
+                    <a:blip r:embed="rId17"/>
+                    <a:stretch>
+                      <a:fillRect/>
+                    </a:stretch>
+                  </pic:blipFill>
+                  <pic:spPr>
+                    <a:xfrm>
+                      <a:off x="0" y="0"/>
+                      <a:ext cx="4321140" cy="3344692"/>
+                    </a:xfrm>
+                    <a:prstGeom prst="rect">
+                      <a:avLst/>
+                    </a:prstGeom>
+                  </pic:spPr>
+                </pic:pic>
+              </a:graphicData>
+            </a:graphic>
+          </wp:inline>
+        </w:drawing>
+      </w:r>
+      <w:r>
+        <w:rPr>
+          <w:rFonts w:eastAsiaTheme="minorEastAsia"/>
+        </w:rPr>
+        <w:t>Bild: ohne Löschen der Sortierung und stattdessen direktes umsortieren</w:t>
       </w:r>
       <w:bookmarkStart w:id="0" w:name="_GoBack"/>
       <w:bookmarkEnd w:id="0"/>

</xml_diff>